<commit_message>
again committing after edit this file.
again committing the file.
</commit_message>
<xml_diff>
--- a/Poem.docx
+++ b/Poem.docx
@@ -223,6 +223,15 @@
     <w:p>
       <w:r>
         <w:t>I rise.</w:t>
+      </w:r>
+    </w:p>
+    <w:p/>
+    <w:p/>
+    <w:p/>
+    <w:p/>
+    <w:p>
+      <w:r>
+        <w:t>Editing file.</w:t>
       </w:r>
     </w:p>
     <w:sectPr>

</xml_diff>